<commit_message>
cross validation with PCA
Implementation of simple cross validation with PCA instead of rankfeat.
The classifier type is fixed for now (diaglin).
</commit_message>
<xml_diff>
--- a/Project1/SummariesDAMC.docx
+++ b/Project1/SummariesDAMC.docx
@@ -4,7 +4,7 @@
   <w:body>
     <w:p>
       <w:pPr>
-        <w:pStyle w:val="Title"/>
+        <w:pStyle w:val="Titre"/>
       </w:pPr>
       <w:r>
         <w:t>Guide sheet summaries DAM</w:t>
@@ -35,7 +35,7 @@
       <w:sdtContent>
         <w:p>
           <w:pPr>
-            <w:pStyle w:val="TOCHeading"/>
+            <w:pStyle w:val="En-ttedetabledesmatires"/>
           </w:pPr>
           <w:r>
             <w:t>Contents</w:t>
@@ -43,7 +43,7 @@
         </w:p>
         <w:p>
           <w:pPr>
-            <w:pStyle w:val="TOC1"/>
+            <w:pStyle w:val="TM1"/>
             <w:tabs>
               <w:tab w:val="right" w:leader="dot" w:pos="9016"/>
             </w:tabs>
@@ -65,7 +65,7 @@
           <w:hyperlink w:anchor="_Toc528493858" w:history="1">
             <w:r>
               <w:rPr>
-                <w:rStyle w:val="Hyperlink"/>
+                <w:rStyle w:val="Lienhypertexte"/>
                 <w:noProof/>
               </w:rPr>
               <w:t>Guide sheet 1</w:t>
@@ -122,7 +122,7 @@
         </w:p>
         <w:p>
           <w:pPr>
-            <w:pStyle w:val="TOC2"/>
+            <w:pStyle w:val="TM2"/>
             <w:tabs>
               <w:tab w:val="right" w:leader="dot" w:pos="9016"/>
             </w:tabs>
@@ -135,7 +135,7 @@
           <w:hyperlink w:anchor="_Toc528493859" w:history="1">
             <w:r>
               <w:rPr>
-                <w:rStyle w:val="Hyperlink"/>
+                <w:rStyle w:val="Lienhypertexte"/>
                 <w:noProof/>
               </w:rPr>
               <w:t>Statistical significance</w:t>
@@ -192,7 +192,7 @@
         </w:p>
         <w:p>
           <w:pPr>
-            <w:pStyle w:val="TOC2"/>
+            <w:pStyle w:val="TM2"/>
             <w:tabs>
               <w:tab w:val="right" w:leader="dot" w:pos="9016"/>
             </w:tabs>
@@ -205,7 +205,7 @@
           <w:hyperlink w:anchor="_Toc528493860" w:history="1">
             <w:r>
               <w:rPr>
-                <w:rStyle w:val="Hyperlink"/>
+                <w:rStyle w:val="Lienhypertexte"/>
                 <w:noProof/>
               </w:rPr>
               <w:t>Feature thresholding</w:t>
@@ -262,7 +262,7 @@
         </w:p>
         <w:p>
           <w:pPr>
-            <w:pStyle w:val="TOC1"/>
+            <w:pStyle w:val="TM1"/>
             <w:tabs>
               <w:tab w:val="right" w:leader="dot" w:pos="9016"/>
             </w:tabs>
@@ -275,7 +275,7 @@
           <w:hyperlink w:anchor="_Toc528493861" w:history="1">
             <w:r>
               <w:rPr>
-                <w:rStyle w:val="Hyperlink"/>
+                <w:rStyle w:val="Lienhypertexte"/>
                 <w:noProof/>
               </w:rPr>
               <w:t>Guidesheet2</w:t>
@@ -332,7 +332,7 @@
         </w:p>
         <w:p>
           <w:pPr>
-            <w:pStyle w:val="TOC2"/>
+            <w:pStyle w:val="TM2"/>
             <w:tabs>
               <w:tab w:val="right" w:leader="dot" w:pos="9016"/>
             </w:tabs>
@@ -345,7 +345,7 @@
           <w:hyperlink w:anchor="_Toc528493862" w:history="1">
             <w:r>
               <w:rPr>
-                <w:rStyle w:val="Hyperlink"/>
+                <w:rStyle w:val="Lienhypertexte"/>
                 <w:noProof/>
               </w:rPr>
               <w:t>Discriminant classifiers</w:t>
@@ -402,7 +402,7 @@
         </w:p>
         <w:p>
           <w:pPr>
-            <w:pStyle w:val="TOC3"/>
+            <w:pStyle w:val="TM3"/>
             <w:tabs>
               <w:tab w:val="right" w:leader="dot" w:pos="9016"/>
             </w:tabs>
@@ -415,7 +415,7 @@
           <w:hyperlink w:anchor="_Toc528493863" w:history="1">
             <w:r>
               <w:rPr>
-                <w:rStyle w:val="Hyperlink"/>
+                <w:rStyle w:val="Lienhypertexte"/>
                 <w:noProof/>
               </w:rPr>
               <w:t>Important considerations regarding discriminant analysis</w:t>
@@ -472,7 +472,7 @@
         </w:p>
         <w:p>
           <w:pPr>
-            <w:pStyle w:val="TOC3"/>
+            <w:pStyle w:val="TM3"/>
             <w:tabs>
               <w:tab w:val="right" w:leader="dot" w:pos="9016"/>
             </w:tabs>
@@ -485,7 +485,7 @@
           <w:hyperlink w:anchor="_Toc528493864" w:history="1">
             <w:r>
               <w:rPr>
-                <w:rStyle w:val="Hyperlink"/>
+                <w:rStyle w:val="Lienhypertexte"/>
                 <w:noProof/>
               </w:rPr>
               <w:t>Linear Discriminant Classifiers</w:t>
@@ -542,7 +542,7 @@
         </w:p>
         <w:p>
           <w:pPr>
-            <w:pStyle w:val="TOC3"/>
+            <w:pStyle w:val="TM3"/>
             <w:tabs>
               <w:tab w:val="right" w:leader="dot" w:pos="9016"/>
             </w:tabs>
@@ -555,7 +555,7 @@
           <w:hyperlink w:anchor="_Toc528493865" w:history="1">
             <w:r>
               <w:rPr>
-                <w:rStyle w:val="Hyperlink"/>
+                <w:rStyle w:val="Lienhypertexte"/>
                 <w:noProof/>
               </w:rPr>
               <w:t>Quadratic Discriminant Classifiers</w:t>
@@ -612,7 +612,7 @@
         </w:p>
         <w:p>
           <w:pPr>
-            <w:pStyle w:val="TOC3"/>
+            <w:pStyle w:val="TM3"/>
             <w:tabs>
               <w:tab w:val="right" w:leader="dot" w:pos="9016"/>
             </w:tabs>
@@ -625,7 +625,7 @@
           <w:hyperlink w:anchor="_Toc528493866" w:history="1">
             <w:r>
               <w:rPr>
-                <w:rStyle w:val="Hyperlink"/>
+                <w:rStyle w:val="Lienhypertexte"/>
                 <w:noProof/>
               </w:rPr>
               <w:t>Application</w:t>
@@ -682,7 +682,7 @@
         </w:p>
         <w:p>
           <w:pPr>
-            <w:pStyle w:val="TOC2"/>
+            <w:pStyle w:val="TM2"/>
             <w:tabs>
               <w:tab w:val="right" w:leader="dot" w:pos="9016"/>
             </w:tabs>
@@ -695,7 +695,7 @@
           <w:hyperlink w:anchor="_Toc528493867" w:history="1">
             <w:r>
               <w:rPr>
-                <w:rStyle w:val="Hyperlink"/>
+                <w:rStyle w:val="Lienhypertexte"/>
                 <w:noProof/>
               </w:rPr>
               <w:t>Training and testing errors</w:t>
@@ -752,7 +752,7 @@
         </w:p>
         <w:p>
           <w:pPr>
-            <w:pStyle w:val="TOC2"/>
+            <w:pStyle w:val="TM2"/>
             <w:tabs>
               <w:tab w:val="right" w:leader="dot" w:pos="9016"/>
             </w:tabs>
@@ -765,7 +765,7 @@
           <w:hyperlink w:anchor="_Toc528493868" w:history="1">
             <w:r>
               <w:rPr>
-                <w:rStyle w:val="Hyperlink"/>
+                <w:rStyle w:val="Lienhypertexte"/>
                 <w:noProof/>
               </w:rPr>
               <w:t>Cross-validation for performance estimation</w:t>
@@ -822,7 +822,7 @@
         </w:p>
         <w:p>
           <w:pPr>
-            <w:pStyle w:val="TOC1"/>
+            <w:pStyle w:val="TM1"/>
             <w:tabs>
               <w:tab w:val="right" w:leader="dot" w:pos="9016"/>
             </w:tabs>
@@ -835,7 +835,7 @@
           <w:hyperlink w:anchor="_Toc528493869" w:history="1">
             <w:r>
               <w:rPr>
-                <w:rStyle w:val="Hyperlink"/>
+                <w:rStyle w:val="Lienhypertexte"/>
                 <w:noProof/>
               </w:rPr>
               <w:t>Guide sheet 3</w:t>
@@ -892,7 +892,7 @@
         </w:p>
         <w:p>
           <w:pPr>
-            <w:pStyle w:val="TOC2"/>
+            <w:pStyle w:val="TM2"/>
             <w:tabs>
               <w:tab w:val="right" w:leader="dot" w:pos="9016"/>
             </w:tabs>
@@ -905,7 +905,7 @@
           <w:hyperlink w:anchor="_Toc528493870" w:history="1">
             <w:r>
               <w:rPr>
-                <w:rStyle w:val="Hyperlink"/>
+                <w:rStyle w:val="Lienhypertexte"/>
                 <w:noProof/>
               </w:rPr>
               <w:t>Cross validation for hyperparameter optimization</w:t>
@@ -962,7 +962,7 @@
         </w:p>
         <w:p>
           <w:pPr>
-            <w:pStyle w:val="TOC3"/>
+            <w:pStyle w:val="TM3"/>
             <w:tabs>
               <w:tab w:val="right" w:leader="dot" w:pos="9016"/>
             </w:tabs>
@@ -975,7 +975,7 @@
           <w:hyperlink w:anchor="_Toc528493871" w:history="1">
             <w:r>
               <w:rPr>
-                <w:rStyle w:val="Hyperlink"/>
+                <w:rStyle w:val="Lienhypertexte"/>
                 <w:noProof/>
               </w:rPr>
               <w:t>Pseudocode</w:t>
@@ -1032,7 +1032,7 @@
         </w:p>
         <w:p>
           <w:pPr>
-            <w:pStyle w:val="TOC3"/>
+            <w:pStyle w:val="TM3"/>
             <w:tabs>
               <w:tab w:val="right" w:leader="dot" w:pos="9016"/>
             </w:tabs>
@@ -1045,7 +1045,7 @@
           <w:hyperlink w:anchor="_Toc528493872" w:history="1">
             <w:r>
               <w:rPr>
-                <w:rStyle w:val="Hyperlink"/>
+                <w:rStyle w:val="Lienhypertexte"/>
                 <w:noProof/>
               </w:rPr>
               <w:t>Result</w:t>
@@ -1102,7 +1102,7 @@
         </w:p>
         <w:p>
           <w:pPr>
-            <w:pStyle w:val="TOC3"/>
+            <w:pStyle w:val="TM3"/>
             <w:tabs>
               <w:tab w:val="right" w:leader="dot" w:pos="9016"/>
             </w:tabs>
@@ -1115,7 +1115,7 @@
           <w:hyperlink w:anchor="_Toc528493873" w:history="1">
             <w:r>
               <w:rPr>
-                <w:rStyle w:val="Hyperlink"/>
+                <w:rStyle w:val="Lienhypertexte"/>
                 <w:noProof/>
               </w:rPr>
               <w:t>Why test classification error estimates are optimistically biased</w:t>
@@ -1172,7 +1172,7 @@
         </w:p>
         <w:p>
           <w:pPr>
-            <w:pStyle w:val="TOC2"/>
+            <w:pStyle w:val="TM2"/>
             <w:tabs>
               <w:tab w:val="right" w:leader="dot" w:pos="9016"/>
             </w:tabs>
@@ -1185,7 +1185,7 @@
           <w:hyperlink w:anchor="_Toc528493874" w:history="1">
             <w:r>
               <w:rPr>
-                <w:rStyle w:val="Hyperlink"/>
+                <w:rStyle w:val="Lienhypertexte"/>
                 <w:noProof/>
               </w:rPr>
               <w:t>Nested cross-validation for performance estimation</w:t>
@@ -1242,7 +1242,7 @@
         </w:p>
         <w:p>
           <w:pPr>
-            <w:pStyle w:val="TOC3"/>
+            <w:pStyle w:val="TM3"/>
             <w:tabs>
               <w:tab w:val="right" w:leader="dot" w:pos="9016"/>
             </w:tabs>
@@ -1255,7 +1255,7 @@
           <w:hyperlink w:anchor="_Toc528493875" w:history="1">
             <w:r>
               <w:rPr>
-                <w:rStyle w:val="Hyperlink"/>
+                <w:rStyle w:val="Lienhypertexte"/>
                 <w:noProof/>
               </w:rPr>
               <w:t>Pseudocode</w:t>
@@ -1312,7 +1312,7 @@
         </w:p>
         <w:p>
           <w:pPr>
-            <w:pStyle w:val="TOC3"/>
+            <w:pStyle w:val="TM3"/>
             <w:tabs>
               <w:tab w:val="right" w:leader="dot" w:pos="9016"/>
             </w:tabs>
@@ -1325,7 +1325,7 @@
           <w:hyperlink w:anchor="_Toc528493876" w:history="1">
             <w:r>
               <w:rPr>
-                <w:rStyle w:val="Hyperlink"/>
+                <w:rStyle w:val="Lienhypertexte"/>
                 <w:noProof/>
               </w:rPr>
               <w:t>Result</w:t>
@@ -1382,7 +1382,7 @@
         </w:p>
         <w:p>
           <w:pPr>
-            <w:pStyle w:val="TOC1"/>
+            <w:pStyle w:val="TM1"/>
             <w:tabs>
               <w:tab w:val="right" w:leader="dot" w:pos="9016"/>
             </w:tabs>
@@ -1395,7 +1395,7 @@
           <w:hyperlink w:anchor="_Toc528493877" w:history="1">
             <w:r>
               <w:rPr>
-                <w:rStyle w:val="Hyperlink"/>
+                <w:rStyle w:val="Lienhypertexte"/>
                 <w:noProof/>
               </w:rPr>
               <w:t>Guide sheet 4</w:t>
@@ -1452,7 +1452,7 @@
         </w:p>
         <w:p>
           <w:pPr>
-            <w:pStyle w:val="TOC2"/>
+            <w:pStyle w:val="TM2"/>
             <w:tabs>
               <w:tab w:val="right" w:leader="dot" w:pos="9016"/>
             </w:tabs>
@@ -1465,7 +1465,7 @@
           <w:hyperlink w:anchor="_Toc528493878" w:history="1">
             <w:r>
               <w:rPr>
-                <w:rStyle w:val="Hyperlink"/>
+                <w:rStyle w:val="Lienhypertexte"/>
                 <w:noProof/>
               </w:rPr>
               <w:t>Principle Component Analysis</w:t>
@@ -1534,7 +1534,7 @@
     </w:sdt>
     <w:p>
       <w:pPr>
-        <w:pStyle w:val="Title"/>
+        <w:pStyle w:val="Titre"/>
       </w:pPr>
     </w:p>
     <w:p>
@@ -1553,7 +1553,7 @@
     </w:p>
     <w:p>
       <w:pPr>
-        <w:pStyle w:val="Heading1"/>
+        <w:pStyle w:val="Titre1"/>
       </w:pPr>
       <w:bookmarkStart w:id="0" w:name="_Toc528493858"/>
       <w:r>
@@ -1570,7 +1570,7 @@
     </w:p>
     <w:p>
       <w:pPr>
-        <w:pStyle w:val="Heading2"/>
+        <w:pStyle w:val="Titre2"/>
       </w:pPr>
       <w:bookmarkStart w:id="1" w:name="_Toc528493859"/>
       <w:r>
@@ -1602,7 +1602,7 @@
     </w:p>
     <w:p>
       <w:pPr>
-        <w:pStyle w:val="ListParagraph"/>
+        <w:pStyle w:val="Paragraphedeliste"/>
         <w:numPr>
           <w:ilvl w:val="0"/>
           <w:numId w:val="3"/>
@@ -1620,7 +1620,7 @@
     </w:p>
     <w:p>
       <w:pPr>
-        <w:pStyle w:val="ListParagraph"/>
+        <w:pStyle w:val="Paragraphedeliste"/>
         <w:numPr>
           <w:ilvl w:val="0"/>
           <w:numId w:val="3"/>
@@ -1650,7 +1650,7 @@
     </w:p>
     <w:p>
       <w:pPr>
-        <w:pStyle w:val="ListParagraph"/>
+        <w:pStyle w:val="Paragraphedeliste"/>
       </w:pPr>
       <w:r>
         <w:t>When examining our data, we can compare class-respective notched boxplots at a given feature to determine whether their medians are significantly different (no overlap in confidence intervals).</w:t>
@@ -1658,7 +1658,7 @@
     </w:p>
     <w:p>
       <w:pPr>
-        <w:pStyle w:val="ListParagraph"/>
+        <w:pStyle w:val="Paragraphedeliste"/>
         <w:numPr>
           <w:ilvl w:val="0"/>
           <w:numId w:val="3"/>
@@ -1670,7 +1670,7 @@
     </w:p>
     <w:p>
       <w:pPr>
-        <w:pStyle w:val="ListParagraph"/>
+        <w:pStyle w:val="Paragraphedeliste"/>
       </w:pPr>
       <w:r>
         <w:t xml:space="preserve">T-testing returns a p-value which is the probability of observing the given result under the assumption that dataset means are identical. </w:t>
@@ -1698,7 +1698,7 @@
     </w:p>
     <w:p>
       <w:pPr>
-        <w:pStyle w:val="Heading2"/>
+        <w:pStyle w:val="Titre2"/>
       </w:pPr>
       <w:bookmarkStart w:id="2" w:name="_Toc528493860"/>
       <w:r>
@@ -2047,7 +2047,6 @@
         <w:rPr>
           <w:rFonts w:eastAsiaTheme="minorEastAsia"/>
         </w:rPr>
-        <w:lastRenderedPageBreak/>
         <w:t>Class error is more advantageous than classification error when training is not balanced (more of one class than another).</w:t>
       </w:r>
       <w:r>
@@ -2192,7 +2191,7 @@
     </w:p>
     <w:p>
       <w:pPr>
-        <w:pStyle w:val="Heading1"/>
+        <w:pStyle w:val="Titre1"/>
         <w:rPr>
           <w:rFonts w:eastAsiaTheme="minorEastAsia"/>
         </w:rPr>
@@ -2208,7 +2207,7 @@
     </w:p>
     <w:p>
       <w:pPr>
-        <w:pStyle w:val="Heading2"/>
+        <w:pStyle w:val="Titre2"/>
       </w:pPr>
       <w:bookmarkStart w:id="4" w:name="_Toc528493862"/>
       <w:r>
@@ -2278,7 +2277,15 @@
         <w:t xml:space="preserve"> respectively.</w:t>
       </w:r>
       <w:r>
-        <w:t xml:space="preserve"> We then define a third matrice </w:t>
+        <w:t xml:space="preserve"> We then define a third </w:t>
+      </w:r>
+      <w:proofErr w:type="spellStart"/>
+      <w:r>
+        <w:t>matrice</w:t>
+      </w:r>
+      <w:proofErr w:type="spellEnd"/>
+      <w:r>
+        <w:t xml:space="preserve"> </w:t>
       </w:r>
       <w:proofErr w:type="spellStart"/>
       <w:r>
@@ -2410,7 +2417,7 @@
     </w:p>
     <w:p>
       <w:pPr>
-        <w:pStyle w:val="Heading3"/>
+        <w:pStyle w:val="Titre3"/>
       </w:pPr>
       <w:bookmarkStart w:id="5" w:name="_Toc528493863"/>
       <w:r>
@@ -2425,7 +2432,7 @@
     </w:p>
     <w:p>
       <w:pPr>
-        <w:pStyle w:val="ListParagraph"/>
+        <w:pStyle w:val="Paragraphedeliste"/>
         <w:numPr>
           <w:ilvl w:val="0"/>
           <w:numId w:val="5"/>
@@ -2437,7 +2444,7 @@
     </w:p>
     <w:p>
       <w:pPr>
-        <w:pStyle w:val="ListParagraph"/>
+        <w:pStyle w:val="Paragraphedeliste"/>
         <w:numPr>
           <w:ilvl w:val="0"/>
           <w:numId w:val="5"/>
@@ -2449,7 +2456,7 @@
     </w:p>
     <w:p>
       <w:pPr>
-        <w:pStyle w:val="ListParagraph"/>
+        <w:pStyle w:val="Paragraphedeliste"/>
         <w:numPr>
           <w:ilvl w:val="0"/>
           <w:numId w:val="5"/>
@@ -2461,20 +2468,19 @@
     </w:p>
     <w:p>
       <w:pPr>
-        <w:pStyle w:val="ListParagraph"/>
+        <w:pStyle w:val="Paragraphedeliste"/>
         <w:numPr>
           <w:ilvl w:val="0"/>
           <w:numId w:val="5"/>
         </w:numPr>
       </w:pPr>
       <w:r>
-        <w:lastRenderedPageBreak/>
         <w:t>Singular covariance matrices disturb classifier building. When this arises, it means one predictor variable (feature) is linearly dependent on the others. Solution is to reduce dimensionality of predictor variables used (features).</w:t>
       </w:r>
     </w:p>
     <w:p>
       <w:pPr>
-        <w:pStyle w:val="Heading3"/>
+        <w:pStyle w:val="Titre3"/>
       </w:pPr>
       <w:bookmarkStart w:id="6" w:name="_Toc528493864"/>
       <w:r>
@@ -2484,7 +2490,7 @@
     </w:p>
     <w:p>
       <w:pPr>
-        <w:pStyle w:val="ListParagraph"/>
+        <w:pStyle w:val="Paragraphedeliste"/>
         <w:numPr>
           <w:ilvl w:val="0"/>
           <w:numId w:val="6"/>
@@ -2523,7 +2529,7 @@
     </w:p>
     <w:p>
       <w:pPr>
-        <w:pStyle w:val="Heading3"/>
+        <w:pStyle w:val="Titre3"/>
       </w:pPr>
       <w:bookmarkStart w:id="7" w:name="_Toc528493865"/>
       <w:r>
@@ -2533,7 +2539,7 @@
     </w:p>
     <w:p>
       <w:pPr>
-        <w:pStyle w:val="ListParagraph"/>
+        <w:pStyle w:val="Paragraphedeliste"/>
         <w:numPr>
           <w:ilvl w:val="0"/>
           <w:numId w:val="6"/>
@@ -2545,7 +2551,7 @@
     </w:p>
     <w:p>
       <w:pPr>
-        <w:pStyle w:val="Heading3"/>
+        <w:pStyle w:val="Titre3"/>
       </w:pPr>
       <w:bookmarkStart w:id="8" w:name="_Toc528493866"/>
       <w:r>
@@ -2594,7 +2600,7 @@
     </w:p>
     <w:p>
       <w:pPr>
-        <w:pStyle w:val="Heading2"/>
+        <w:pStyle w:val="Titre2"/>
       </w:pPr>
       <w:bookmarkStart w:id="9" w:name="_Toc528493867"/>
       <w:r>
@@ -2715,7 +2721,7 @@
     </w:p>
     <w:p>
       <w:pPr>
-        <w:pStyle w:val="Heading2"/>
+        <w:pStyle w:val="Titre2"/>
       </w:pPr>
       <w:bookmarkStart w:id="10" w:name="_Toc528493868"/>
       <w:r>
@@ -2728,11 +2734,7 @@
         <w:t>Given a dataset, we want to maximize data used for training and</w:t>
       </w:r>
       <w:r>
-        <w:t xml:space="preserve"> minimize data used for testing while retaining an accurate performance assessment. To do this we use k-fold cross validation. This means we divide original data into k subsets of equal size. From there, we use k-1 of these sets to </w:t>
-      </w:r>
-      <w:r>
-        <w:lastRenderedPageBreak/>
-        <w:t>train a model and the remaining set to test it. We then cycle the training and test sets until every subset has been used for both training and testing.</w:t>
+        <w:t xml:space="preserve"> minimize data used for testing while retaining an accurate performance assessment. To do this we use k-fold cross validation. This means we divide original data into k subsets of equal size. From there, we use k-1 of these sets to train a model and the remaining set to test it. We then cycle the training and test sets until every subset has been used for both training and testing.</w:t>
       </w:r>
     </w:p>
     <w:p>
@@ -2742,7 +2744,7 @@
     </w:p>
     <w:p>
       <w:pPr>
-        <w:pStyle w:val="Heading1"/>
+        <w:pStyle w:val="Titre1"/>
       </w:pPr>
       <w:bookmarkStart w:id="11" w:name="_Toc528493869"/>
       <w:r>
@@ -2755,7 +2757,7 @@
     </w:p>
     <w:p>
       <w:pPr>
-        <w:pStyle w:val="Heading2"/>
+        <w:pStyle w:val="Titre2"/>
       </w:pPr>
       <w:bookmarkStart w:id="12" w:name="_Toc528493870"/>
       <w:r>
@@ -2776,7 +2778,7 @@
     </w:p>
     <w:p>
       <w:pPr>
-        <w:pStyle w:val="Heading3"/>
+        <w:pStyle w:val="Titre3"/>
       </w:pPr>
       <w:bookmarkStart w:id="13" w:name="_Toc528493871"/>
       <w:r>
@@ -2960,7 +2962,7 @@
     </w:p>
     <w:p>
       <w:pPr>
-        <w:pStyle w:val="Heading3"/>
+        <w:pStyle w:val="Titre3"/>
         <w:rPr>
           <w:rFonts w:eastAsiaTheme="minorEastAsia"/>
         </w:rPr>
@@ -2987,7 +2989,7 @@
     </w:p>
     <w:p>
       <w:pPr>
-        <w:pStyle w:val="Heading3"/>
+        <w:pStyle w:val="Titre3"/>
       </w:pPr>
       <w:bookmarkStart w:id="15" w:name="_Toc528493873"/>
       <w:r>
@@ -3006,7 +3008,7 @@
     </w:p>
     <w:p>
       <w:pPr>
-        <w:pStyle w:val="NoSpacing"/>
+        <w:pStyle w:val="Sansinterligne"/>
       </w:pPr>
       <w:r>
         <w:t>Our approach worked great to find the hyperparamet</w:t>
@@ -3056,16 +3058,15 @@
     </w:p>
     <w:p>
       <w:pPr>
-        <w:pStyle w:val="NoSpacing"/>
-      </w:pPr>
-    </w:p>
-    <w:p>
-      <w:pPr>
-        <w:pStyle w:val="Heading2"/>
+        <w:pStyle w:val="Sansinterligne"/>
+      </w:pPr>
+    </w:p>
+    <w:p>
+      <w:pPr>
+        <w:pStyle w:val="Titre2"/>
       </w:pPr>
       <w:bookmarkStart w:id="16" w:name="_Toc528493874"/>
       <w:r>
-        <w:lastRenderedPageBreak/>
         <w:t>Nested cross-validation for performance estimation</w:t>
       </w:r>
       <w:bookmarkEnd w:id="16"/>
@@ -3091,7 +3092,7 @@
     </w:p>
     <w:p>
       <w:pPr>
-        <w:pStyle w:val="Heading3"/>
+        <w:pStyle w:val="Titre3"/>
       </w:pPr>
       <w:bookmarkStart w:id="17" w:name="_Toc528493875"/>
       <w:r>
@@ -3101,7 +3102,7 @@
     </w:p>
     <w:p>
       <w:pPr>
-        <w:pStyle w:val="Heading3"/>
+        <w:pStyle w:val="Titre3"/>
       </w:pPr>
       <w:bookmarkStart w:id="18" w:name="_Toc528493876"/>
       <w:r>
@@ -3111,7 +3112,7 @@
     </w:p>
     <w:p>
       <w:pPr>
-        <w:pStyle w:val="Heading1"/>
+        <w:pStyle w:val="Titre1"/>
       </w:pPr>
       <w:bookmarkStart w:id="19" w:name="_Toc528493877"/>
       <w:r>
@@ -3121,7 +3122,7 @@
     </w:p>
     <w:p>
       <w:pPr>
-        <w:pStyle w:val="Heading2"/>
+        <w:pStyle w:val="Titre2"/>
       </w:pPr>
       <w:bookmarkStart w:id="20" w:name="_Toc528493878"/>
       <w:r>
@@ -3131,7 +3132,8 @@
     </w:p>
     <w:p>
       <w:pPr>
-        <w:pStyle w:val="NoSpacing"/>
+        <w:pStyle w:val="Sansinterligne"/>
+        <w:jc w:val="both"/>
       </w:pPr>
       <w:r>
         <w:t xml:space="preserve">A technique used for feature filtering (dimensionality reduction). </w:t>
@@ -3156,21 +3158,141 @@
         <w:t> variables called principal components</w:t>
       </w:r>
       <w:r>
+        <w:t>. A subset of PCs is then selected for input for classifiers.</w:t>
+      </w:r>
+    </w:p>
+    <w:p>
+      <w:pPr>
+        <w:pStyle w:val="Sansinterligne"/>
+        <w:jc w:val="both"/>
+      </w:pPr>
+    </w:p>
+    <w:p>
+      <w:pPr>
+        <w:pStyle w:val="Sansinterligne"/>
+        <w:jc w:val="both"/>
+      </w:pPr>
+      <w:r>
+        <w:t xml:space="preserve">To do so, PCA finds the best fitting line through the data that maximise the sum of square distances from the projected points to the origin. This given line is called </w:t>
+      </w:r>
+      <w:r>
+        <w:rPr>
+          <w:i/>
+        </w:rPr>
+        <w:t>principal component</w:t>
+      </w:r>
+      <w:r>
         <w:t>.</w:t>
       </w:r>
-      <w:r>
-        <w:t xml:space="preserve"> A subset of PCs </w:t>
-      </w:r>
-      <w:r>
-        <w:t>is</w:t>
-      </w:r>
-      <w:r>
-        <w:t xml:space="preserve"> then selected for input for classifiers.</w:t>
-      </w:r>
-    </w:p>
-    <w:p>
-      <w:pPr>
-        <w:pStyle w:val="Heading2"/>
+    </w:p>
+    <w:p>
+      <w:pPr>
+        <w:pStyle w:val="Sansinterligne"/>
+        <w:jc w:val="both"/>
+      </w:pPr>
+    </w:p>
+    <w:p>
+      <w:pPr>
+        <w:pStyle w:val="Sansinterligne"/>
+        <w:jc w:val="both"/>
+      </w:pPr>
+      <w:r>
+        <w:t xml:space="preserve">Terminology: the normalized vector along the principal component is called the </w:t>
+      </w:r>
+      <w:r>
+        <w:rPr>
+          <w:i/>
+        </w:rPr>
+        <w:t>eigenvector</w:t>
+      </w:r>
+      <w:r>
+        <w:t xml:space="preserve"> and the sum of square distance is referred as </w:t>
+      </w:r>
+      <w:r>
+        <w:rPr>
+          <w:i/>
+        </w:rPr>
+        <w:t>eigenvalue</w:t>
+      </w:r>
+      <w:r>
+        <w:t xml:space="preserve"> for the principal component.</w:t>
+      </w:r>
+    </w:p>
+    <w:p>
+      <w:pPr>
+        <w:pStyle w:val="Sansinterligne"/>
+        <w:jc w:val="both"/>
+      </w:pPr>
+    </w:p>
+    <w:p>
+      <w:pPr>
+        <w:pStyle w:val="Sansinterligne"/>
+        <w:jc w:val="both"/>
+      </w:pPr>
+      <w:r>
+        <w:t xml:space="preserve">By reducing dimensionality, PCA get rid of low variance dimensions and therefore maximise the variance of the original data. </w:t>
+      </w:r>
+      <w:r>
+        <w:t>In terms of informative power, it means that the information content carried by</w:t>
+      </w:r>
+      <w:r>
+        <w:t xml:space="preserve"> </w:t>
+      </w:r>
+      <w:r>
+        <w:t>the projected data is higher (</w:t>
+      </w:r>
+      <w:r>
+        <w:rPr>
+          <w:i/>
+        </w:rPr>
+        <w:t>i.e.</w:t>
+      </w:r>
+      <w:r>
+        <w:t xml:space="preserve"> lower entropy).</w:t>
+      </w:r>
+    </w:p>
+    <w:p>
+      <w:pPr>
+        <w:pStyle w:val="Sansinterligne"/>
+        <w:jc w:val="both"/>
+      </w:pPr>
+    </w:p>
+    <w:p>
+      <w:pPr>
+        <w:spacing w:after="0"/>
+        <w:jc w:val="both"/>
+      </w:pPr>
+      <w:r>
+        <w:t>E</w:t>
+      </w:r>
+      <w:r>
+        <w:t>ach principal component cutting through the scatterplot represents a decrease in the system’s entropy, in its unpredictability.</w:t>
+      </w:r>
+    </w:p>
+    <w:p>
+      <w:pPr>
+        <w:spacing w:after="0"/>
+        <w:jc w:val="both"/>
+      </w:pPr>
+      <w:r>
+        <w:rPr>
+          <w:i/>
+        </w:rPr>
+        <w:t>The first component of PCA, like the first if-then-else split in a properly formed decision tree, will be along the dimension that reduces unpredictability the most</w:t>
+      </w:r>
+      <w:r>
+        <w:t>.</w:t>
+      </w:r>
+    </w:p>
+    <w:p>
+      <w:pPr>
+        <w:spacing w:after="0"/>
+        <w:jc w:val="both"/>
+      </w:pPr>
+    </w:p>
+    <w:p>
+      <w:pPr>
+        <w:pStyle w:val="Titre2"/>
       </w:pPr>
       <w:r>
         <w:t>Forward feature selection</w:t>
@@ -3178,12 +3300,45 @@
     </w:p>
     <w:p>
       <w:r>
-        <w:t>Up until now we used fisher scores to rank the discriminative power of features. The problem with this is that if features are correlated, we could be selecting redundant features. I.e. yes number 2 on list is powerful but strongly correlated to feature number 1 and hence brings no new information (think entropy).</w:t>
-      </w:r>
-    </w:p>
-    <w:p>
-      <w:pPr>
-        <w:pStyle w:val="Heading3"/>
+        <w:t xml:space="preserve">Up until now we used fisher scores to rank the discriminative power of features. The problem with this is that if features are correlated, we could be selecting redundant features. I.e. </w:t>
+      </w:r>
+      <w:r>
+        <w:t>the</w:t>
+      </w:r>
+      <w:r>
+        <w:t xml:space="preserve"> number 2 on list is powerful but strongly correlated to feature number 1 and hence brings no new information (think entropy).</w:t>
+      </w:r>
+    </w:p>
+    <w:p>
+      <w:r>
+        <w:t xml:space="preserve">Note: in </w:t>
+      </w:r>
+      <w:proofErr w:type="spellStart"/>
+      <w:r>
+        <w:t>Matlab</w:t>
+      </w:r>
+      <w:proofErr w:type="spellEnd"/>
+      <w:r>
+        <w:t xml:space="preserve">, when calling </w:t>
+      </w:r>
+      <w:proofErr w:type="spellStart"/>
+      <w:r>
+        <w:t>sequentialfs</w:t>
+      </w:r>
+      <w:proofErr w:type="spellEnd"/>
+      <w:r>
+        <w:t>(), use ‘Prior’ uniform as input arguments (if not the number of features will not be greater than one</w:t>
+      </w:r>
+      <w:bookmarkStart w:id="21" w:name="_GoBack"/>
+      <w:bookmarkEnd w:id="21"/>
+      <w:r>
+        <w:t>).</w:t>
+      </w:r>
+    </w:p>
+    <w:p/>
+    <w:p>
+      <w:pPr>
+        <w:pStyle w:val="Titre3"/>
       </w:pPr>
       <w:r>
         <w:t>Procedure</w:t>
@@ -3191,7 +3346,7 @@
     </w:p>
     <w:p>
       <w:pPr>
-        <w:pStyle w:val="ListParagraph"/>
+        <w:pStyle w:val="Paragraphedeliste"/>
         <w:numPr>
           <w:ilvl w:val="0"/>
           <w:numId w:val="9"/>
@@ -3203,7 +3358,7 @@
     </w:p>
     <w:p>
       <w:pPr>
-        <w:pStyle w:val="ListParagraph"/>
+        <w:pStyle w:val="Paragraphedeliste"/>
         <w:numPr>
           <w:ilvl w:val="0"/>
           <w:numId w:val="9"/>
@@ -3215,7 +3370,7 @@
     </w:p>
     <w:p>
       <w:pPr>
-        <w:pStyle w:val="ListParagraph"/>
+        <w:pStyle w:val="Paragraphedeliste"/>
         <w:numPr>
           <w:ilvl w:val="0"/>
           <w:numId w:val="9"/>
@@ -3227,7 +3382,7 @@
     </w:p>
     <w:p>
       <w:pPr>
-        <w:pStyle w:val="ListParagraph"/>
+        <w:pStyle w:val="Paragraphedeliste"/>
         <w:numPr>
           <w:ilvl w:val="0"/>
           <w:numId w:val="9"/>
@@ -3239,7 +3394,7 @@
     </w:p>
     <w:p>
       <w:pPr>
-        <w:pStyle w:val="ListParagraph"/>
+        <w:pStyle w:val="Paragraphedeliste"/>
         <w:numPr>
           <w:ilvl w:val="0"/>
           <w:numId w:val="9"/>
@@ -3251,7 +3406,7 @@
     </w:p>
     <w:p>
       <w:pPr>
-        <w:pStyle w:val="Heading3"/>
+        <w:pStyle w:val="Titre3"/>
       </w:pPr>
       <w:r>
         <w:t>General questions</w:t>
@@ -3259,7 +3414,7 @@
     </w:p>
     <w:p>
       <w:pPr>
-        <w:pStyle w:val="ListParagraph"/>
+        <w:pStyle w:val="Paragraphedeliste"/>
         <w:numPr>
           <w:ilvl w:val="0"/>
           <w:numId w:val="11"/>
@@ -3271,7 +3426,7 @@
     </w:p>
     <w:p>
       <w:pPr>
-        <w:pStyle w:val="ListParagraph"/>
+        <w:pStyle w:val="Paragraphedeliste"/>
       </w:pPr>
       <w:r>
         <w:t>Fisher scoring is a filter; forward feature selection is a wrapper. Fisher scoring is great because we can apply it to all features in our data set (low computational cost) but it doesn’t account for correlation between features. Forward feature selection is also great and can be used in conjunction with fisher scoring.</w:t>
@@ -3279,8 +3434,6 @@
       <w:r>
         <w:t xml:space="preserve"> It allows to select features while taking into account how features interact together.</w:t>
       </w:r>
-      <w:bookmarkStart w:id="21" w:name="_GoBack"/>
-      <w:bookmarkEnd w:id="21"/>
       <w:r>
         <w:t xml:space="preserve"> Since it is a wrapper and costs a lot computationally, we would only use this method on a feature subset. Such a subset could be determined by selecting a group of high achieving features from fisher scoring.</w:t>
       </w:r>
@@ -3288,7 +3441,7 @@
     <w:p/>
     <w:p>
       <w:pPr>
-        <w:pStyle w:val="NoSpacing"/>
+        <w:pStyle w:val="Sansinterligne"/>
       </w:pPr>
     </w:p>
     <w:p/>
@@ -4906,11 +5059,11 @@
     <w:name w:val="Normal"/>
     <w:qFormat/>
   </w:style>
-  <w:style w:type="paragraph" w:styleId="Heading1">
+  <w:style w:type="paragraph" w:styleId="Titre1">
     <w:name w:val="heading 1"/>
     <w:basedOn w:val="Normal"/>
     <w:next w:val="Normal"/>
-    <w:link w:val="Heading1Char"/>
+    <w:link w:val="Titre1Car"/>
     <w:uiPriority w:val="9"/>
     <w:qFormat/>
     <w:rsid w:val="0001607B"/>
@@ -4927,11 +5080,11 @@
       <w:szCs w:val="32"/>
     </w:rPr>
   </w:style>
-  <w:style w:type="paragraph" w:styleId="Heading2">
+  <w:style w:type="paragraph" w:styleId="Titre2">
     <w:name w:val="heading 2"/>
     <w:basedOn w:val="Normal"/>
     <w:next w:val="Normal"/>
-    <w:link w:val="Heading2Char"/>
+    <w:link w:val="Titre2Car"/>
     <w:uiPriority w:val="9"/>
     <w:unhideWhenUsed/>
     <w:qFormat/>
@@ -4949,11 +5102,11 @@
       <w:szCs w:val="26"/>
     </w:rPr>
   </w:style>
-  <w:style w:type="paragraph" w:styleId="Heading3">
+  <w:style w:type="paragraph" w:styleId="Titre3">
     <w:name w:val="heading 3"/>
     <w:basedOn w:val="Normal"/>
     <w:next w:val="Normal"/>
-    <w:link w:val="Heading3Char"/>
+    <w:link w:val="Titre3Car"/>
     <w:uiPriority w:val="9"/>
     <w:unhideWhenUsed/>
     <w:qFormat/>
@@ -4971,13 +5124,13 @@
       <w:szCs w:val="24"/>
     </w:rPr>
   </w:style>
-  <w:style w:type="character" w:default="1" w:styleId="DefaultParagraphFont">
+  <w:style w:type="character" w:default="1" w:styleId="Policepardfaut">
     <w:name w:val="Default Paragraph Font"/>
     <w:uiPriority w:val="1"/>
     <w:semiHidden/>
     <w:unhideWhenUsed/>
   </w:style>
-  <w:style w:type="table" w:default="1" w:styleId="TableNormal">
+  <w:style w:type="table" w:default="1" w:styleId="TableauNormal">
     <w:name w:val="Normal Table"/>
     <w:uiPriority w:val="99"/>
     <w:semiHidden/>
@@ -4992,17 +5145,17 @@
       </w:tblCellMar>
     </w:tblPr>
   </w:style>
-  <w:style w:type="numbering" w:default="1" w:styleId="NoList">
+  <w:style w:type="numbering" w:default="1" w:styleId="Aucuneliste">
     <w:name w:val="No List"/>
     <w:uiPriority w:val="99"/>
     <w:semiHidden/>
     <w:unhideWhenUsed/>
   </w:style>
-  <w:style w:type="paragraph" w:styleId="Title">
+  <w:style w:type="paragraph" w:styleId="Titre">
     <w:name w:val="Title"/>
     <w:basedOn w:val="Normal"/>
     <w:next w:val="Normal"/>
-    <w:link w:val="TitleChar"/>
+    <w:link w:val="TitreCar"/>
     <w:uiPriority w:val="10"/>
     <w:qFormat/>
     <w:rsid w:val="0001607B"/>
@@ -5018,10 +5171,10 @@
       <w:szCs w:val="56"/>
     </w:rPr>
   </w:style>
-  <w:style w:type="character" w:customStyle="1" w:styleId="TitleChar">
-    <w:name w:val="Title Char"/>
-    <w:basedOn w:val="DefaultParagraphFont"/>
-    <w:link w:val="Title"/>
+  <w:style w:type="character" w:customStyle="1" w:styleId="TitreCar">
+    <w:name w:val="Titre Car"/>
+    <w:basedOn w:val="Policepardfaut"/>
+    <w:link w:val="Titre"/>
     <w:uiPriority w:val="10"/>
     <w:rsid w:val="0001607B"/>
     <w:rPr>
@@ -5032,10 +5185,10 @@
       <w:szCs w:val="56"/>
     </w:rPr>
   </w:style>
-  <w:style w:type="character" w:customStyle="1" w:styleId="Heading1Char">
-    <w:name w:val="Heading 1 Char"/>
-    <w:basedOn w:val="DefaultParagraphFont"/>
-    <w:link w:val="Heading1"/>
+  <w:style w:type="character" w:customStyle="1" w:styleId="Titre1Car">
+    <w:name w:val="Titre 1 Car"/>
+    <w:basedOn w:val="Policepardfaut"/>
+    <w:link w:val="Titre1"/>
     <w:uiPriority w:val="9"/>
     <w:rsid w:val="0001607B"/>
     <w:rPr>
@@ -5045,11 +5198,11 @@
       <w:szCs w:val="32"/>
     </w:rPr>
   </w:style>
-  <w:style w:type="paragraph" w:styleId="Subtitle">
+  <w:style w:type="paragraph" w:styleId="Sous-titre">
     <w:name w:val="Subtitle"/>
     <w:basedOn w:val="Normal"/>
     <w:next w:val="Normal"/>
-    <w:link w:val="SubtitleChar"/>
+    <w:link w:val="Sous-titreCar"/>
     <w:uiPriority w:val="11"/>
     <w:qFormat/>
     <w:rsid w:val="0001607B"/>
@@ -5064,10 +5217,10 @@
       <w:spacing w:val="15"/>
     </w:rPr>
   </w:style>
-  <w:style w:type="character" w:customStyle="1" w:styleId="SubtitleChar">
-    <w:name w:val="Subtitle Char"/>
-    <w:basedOn w:val="DefaultParagraphFont"/>
-    <w:link w:val="Subtitle"/>
+  <w:style w:type="character" w:customStyle="1" w:styleId="Sous-titreCar">
+    <w:name w:val="Sous-titre Car"/>
+    <w:basedOn w:val="Policepardfaut"/>
+    <w:link w:val="Sous-titre"/>
     <w:uiPriority w:val="11"/>
     <w:rsid w:val="0001607B"/>
     <w:rPr>
@@ -5076,10 +5229,10 @@
       <w:spacing w:val="15"/>
     </w:rPr>
   </w:style>
-  <w:style w:type="character" w:customStyle="1" w:styleId="Heading2Char">
-    <w:name w:val="Heading 2 Char"/>
-    <w:basedOn w:val="DefaultParagraphFont"/>
-    <w:link w:val="Heading2"/>
+  <w:style w:type="character" w:customStyle="1" w:styleId="Titre2Car">
+    <w:name w:val="Titre 2 Car"/>
+    <w:basedOn w:val="Policepardfaut"/>
+    <w:link w:val="Titre2"/>
     <w:uiPriority w:val="9"/>
     <w:rsid w:val="00E31D21"/>
     <w:rPr>
@@ -5089,7 +5242,7 @@
       <w:szCs w:val="26"/>
     </w:rPr>
   </w:style>
-  <w:style w:type="paragraph" w:styleId="ListParagraph">
+  <w:style w:type="paragraph" w:styleId="Paragraphedeliste">
     <w:name w:val="List Paragraph"/>
     <w:basedOn w:val="Normal"/>
     <w:uiPriority w:val="34"/>
@@ -5100,9 +5253,9 @@
       <w:contextualSpacing/>
     </w:pPr>
   </w:style>
-  <w:style w:type="paragraph" w:styleId="TOCHeading">
+  <w:style w:type="paragraph" w:styleId="En-ttedetabledesmatires">
     <w:name w:val="TOC Heading"/>
-    <w:basedOn w:val="Heading1"/>
+    <w:basedOn w:val="Titre1"/>
     <w:next w:val="Normal"/>
     <w:uiPriority w:val="39"/>
     <w:unhideWhenUsed/>
@@ -5115,7 +5268,7 @@
       <w:lang w:val="en-US"/>
     </w:rPr>
   </w:style>
-  <w:style w:type="paragraph" w:styleId="TOC1">
+  <w:style w:type="paragraph" w:styleId="TM1">
     <w:name w:val="toc 1"/>
     <w:basedOn w:val="Normal"/>
     <w:next w:val="Normal"/>
@@ -5127,7 +5280,7 @@
       <w:spacing w:after="100"/>
     </w:pPr>
   </w:style>
-  <w:style w:type="paragraph" w:styleId="TOC2">
+  <w:style w:type="paragraph" w:styleId="TM2">
     <w:name w:val="toc 2"/>
     <w:basedOn w:val="Normal"/>
     <w:next w:val="Normal"/>
@@ -5140,9 +5293,9 @@
       <w:ind w:left="220"/>
     </w:pPr>
   </w:style>
-  <w:style w:type="character" w:styleId="Hyperlink">
+  <w:style w:type="character" w:styleId="Lienhypertexte">
     <w:name w:val="Hyperlink"/>
-    <w:basedOn w:val="DefaultParagraphFont"/>
+    <w:basedOn w:val="Policepardfaut"/>
     <w:uiPriority w:val="99"/>
     <w:unhideWhenUsed/>
     <w:rsid w:val="00201942"/>
@@ -5151,10 +5304,10 @@
       <w:u w:val="single"/>
     </w:rPr>
   </w:style>
-  <w:style w:type="character" w:customStyle="1" w:styleId="Heading3Char">
-    <w:name w:val="Heading 3 Char"/>
-    <w:basedOn w:val="DefaultParagraphFont"/>
-    <w:link w:val="Heading3"/>
+  <w:style w:type="character" w:customStyle="1" w:styleId="Titre3Car">
+    <w:name w:val="Titre 3 Car"/>
+    <w:basedOn w:val="Policepardfaut"/>
+    <w:link w:val="Titre3"/>
     <w:uiPriority w:val="9"/>
     <w:rsid w:val="00222131"/>
     <w:rPr>
@@ -5164,7 +5317,7 @@
       <w:szCs w:val="24"/>
     </w:rPr>
   </w:style>
-  <w:style w:type="paragraph" w:styleId="NoSpacing">
+  <w:style w:type="paragraph" w:styleId="Sansinterligne">
     <w:name w:val="No Spacing"/>
     <w:uiPriority w:val="1"/>
     <w:qFormat/>
@@ -5173,9 +5326,9 @@
       <w:spacing w:after="0" w:line="240" w:lineRule="auto"/>
     </w:pPr>
   </w:style>
-  <w:style w:type="character" w:styleId="PlaceholderText">
+  <w:style w:type="character" w:styleId="Textedelespacerserv">
     <w:name w:val="Placeholder Text"/>
-    <w:basedOn w:val="DefaultParagraphFont"/>
+    <w:basedOn w:val="Policepardfaut"/>
     <w:uiPriority w:val="99"/>
     <w:semiHidden/>
     <w:rsid w:val="00BD6777"/>
@@ -5183,7 +5336,7 @@
       <w:color w:val="808080"/>
     </w:rPr>
   </w:style>
-  <w:style w:type="paragraph" w:styleId="TOC3">
+  <w:style w:type="paragraph" w:styleId="TM3">
     <w:name w:val="toc 3"/>
     <w:basedOn w:val="Normal"/>
     <w:next w:val="Normal"/>
@@ -5196,9 +5349,9 @@
       <w:ind w:left="440"/>
     </w:pPr>
   </w:style>
-  <w:style w:type="character" w:styleId="Emphasis">
+  <w:style w:type="character" w:styleId="Accentuation">
     <w:name w:val="Emphasis"/>
-    <w:basedOn w:val="DefaultParagraphFont"/>
+    <w:basedOn w:val="Policepardfaut"/>
     <w:uiPriority w:val="20"/>
     <w:qFormat/>
     <w:rsid w:val="0002507E"/>
@@ -5226,7 +5379,7 @@
   </w:style>
   <w:style w:type="character" w:customStyle="1" w:styleId="nobold">
     <w:name w:val="nobold"/>
-    <w:basedOn w:val="DefaultParagraphFont"/>
+    <w:basedOn w:val="Policepardfaut"/>
     <w:rsid w:val="00F92771"/>
   </w:style>
 </w:styles>
@@ -5498,7 +5651,7 @@
 </file>
 
 <file path=customXml/itemProps1.xml><?xml version="1.0" encoding="utf-8"?>
-<ds:datastoreItem xmlns:ds="http://schemas.openxmlformats.org/officeDocument/2006/customXml" ds:itemID="{E9FC618E-AFBE-446F-830F-9F54EA78BA27}">
+<ds:datastoreItem xmlns:ds="http://schemas.openxmlformats.org/officeDocument/2006/customXml" ds:itemID="{05F1ECC8-0435-436B-A6AC-CB9168DCFC4E}">
   <ds:schemaRefs>
     <ds:schemaRef ds:uri="http://schemas.openxmlformats.org/officeDocument/2006/bibliography"/>
   </ds:schemaRefs>

</xml_diff>